<commit_message>
V1.10.0 - WeeklySlides and CompReqs checklist added.
</commit_message>
<xml_diff>
--- a/TemplateSoftwareComponent/documents/TemplateSoftwareComponent_CompReqs V1.0.0-0.docx
+++ b/TemplateSoftwareComponent/documents/TemplateSoftwareComponent_CompReqs V1.0.0-0.docx
@@ -37,6 +37,15 @@
       </w:r>
       <w:r>
         <w:instrText xml:space="preserve"> INCLUDEPICTURE "https://media.licdn.com/dms/image/D4D0BAQHPB3MI8nHGJg/company-logo_200_200/0/1662887210850?e=2147483647&amp;v=beta&amp;t=iTyOAtgJ2MrwonkRuc92HEW0TZ4qsMWz7RVG_0MPLTM" \* MERGEFORMATINET </w:instrText>
+      </w:r>
+      <w:r>
+        <w:fldChar w:fldCharType="separate"/>
+      </w:r>
+      <w:r>
+        <w:fldChar w:fldCharType="begin"/>
+      </w:r>
+      <w:r>
+        <w:instrText xml:space="preserve"> INCLUDEPICTURE  "https://media.licdn.com/dms/image/D4D0BAQHPB3MI8nHGJg/company-logo_200_200/0/1662887210850?e=2147483647&amp;v=beta&amp;t=iTyOAtgJ2MrwonkRuc92HEW0TZ4qsMWz7RVG_0MPLTM" \* MERGEFORMATINET </w:instrText>
       </w:r>
       <w:r>
         <w:fldChar w:fldCharType="separate"/>
@@ -80,7 +89,7 @@
             <v:path o:extrusionok="f" gradientshapeok="t" o:connecttype="rect"/>
             <o:lock v:ext="edit" aspectratio="t"/>
           </v:shapetype>
-          <v:shape id="_x0000_i1026" type="#_x0000_t75" style="width:375pt;height:375pt">
+          <v:shape id="_x0000_i1026" type="#_x0000_t75" style="width:374.95pt;height:374.95pt">
             <v:imagedata r:id="rId7" r:href="rId8"/>
           </v:shape>
         </w:pict>
@@ -94,6 +103,9 @@
       <w:r>
         <w:fldChar w:fldCharType="end"/>
       </w:r>
+      <w:r>
+        <w:fldChar w:fldCharType="end"/>
+      </w:r>
     </w:p>
     <w:p>
       <w:pPr>
@@ -207,29 +219,7 @@
           <w:szCs w:val="52"/>
           <w:lang w:val="en-US"/>
         </w:rPr>
-        <w:t xml:space="preserve"> </w:t>
-      </w:r>
-      <w:proofErr w:type="spellStart"/>
-      <w:r>
-        <w:rPr>
-          <w:rStyle w:val="Vurgu"/>
-          <w:b/>
-          <w:sz w:val="52"/>
-          <w:szCs w:val="52"/>
-          <w:lang w:val="en-US"/>
-        </w:rPr>
-        <w:t>Spesifikasyon</w:t>
-      </w:r>
-      <w:proofErr w:type="spellEnd"/>
-      <w:r>
-        <w:rPr>
-          <w:rStyle w:val="Vurgu"/>
-          <w:b/>
-          <w:sz w:val="52"/>
-          <w:szCs w:val="52"/>
-          <w:lang w:val="en-US"/>
-        </w:rPr>
-        <w:t xml:space="preserve"> </w:t>
+        <w:t xml:space="preserve"> Spesifikasyon </w:t>
       </w:r>
     </w:p>
     <w:p>
@@ -2256,23 +2246,7 @@
             <w:noProof/>
             <w:lang w:val="en-US"/>
           </w:rPr>
-          <w:t>Gör</w:t>
-        </w:r>
-        <w:r>
-          <w:rPr>
-            <w:rStyle w:val="Kpr"/>
-            <w:noProof/>
-            <w:lang w:val="en-US"/>
-          </w:rPr>
-          <w:t>s</w:t>
-        </w:r>
-        <w:r>
-          <w:rPr>
-            <w:rStyle w:val="Kpr"/>
-            <w:noProof/>
-            <w:lang w:val="en-US"/>
-          </w:rPr>
-          <w:t xml:space="preserve">el Modeller ve Diyagramlar </w:t>
+          <w:t xml:space="preserve">Görsel Modeller ve Diyagramlar </w:t>
         </w:r>
         <w:r>
           <w:rPr>
@@ -3067,14 +3041,7 @@
           <w:highlight w:val="yellow"/>
           <w:lang w:val="en-US"/>
         </w:rPr>
-        <w:t>dökümanının</w:t>
-      </w:r>
-      <w:r>
-        <w:rPr>
-          <w:highlight w:val="yellow"/>
-          <w:lang w:val="en-US"/>
-        </w:rPr>
-        <w:t>a</w:t>
+        <w:t>dökümanınına</w:t>
       </w:r>
       <w:proofErr w:type="spellEnd"/>
       <w:r>
@@ -3637,25 +3604,7 @@
           <w:highlight w:val="yellow"/>
           <w:lang w:val="en-US"/>
         </w:rPr>
-        <w:t xml:space="preserve"> </w:t>
-      </w:r>
-      <w:r>
-        <w:rPr>
-          <w:b/>
-          <w:bCs/>
-          <w:highlight w:val="yellow"/>
-          <w:lang w:val="en-US"/>
-        </w:rPr>
-        <w:t>Children 1</w:t>
-      </w:r>
-      <w:r>
-        <w:rPr>
-          <w:b/>
-          <w:bCs/>
-          <w:highlight w:val="yellow"/>
-          <w:lang w:val="en-US"/>
-        </w:rPr>
-        <w:t xml:space="preserve"> </w:t>
+        <w:t xml:space="preserve"> Children 1 </w:t>
       </w:r>
       <w:proofErr w:type="gramStart"/>
       <w:r>
@@ -3733,25 +3682,7 @@
           <w:highlight w:val="yellow"/>
           <w:lang w:val="en-US"/>
         </w:rPr>
-        <w:t xml:space="preserve"> Children </w:t>
-      </w:r>
-      <w:r>
-        <w:rPr>
-          <w:b/>
-          <w:bCs/>
-          <w:highlight w:val="yellow"/>
-          <w:lang w:val="en-US"/>
-        </w:rPr>
-        <w:t>2</w:t>
-      </w:r>
-      <w:r>
-        <w:rPr>
-          <w:b/>
-          <w:bCs/>
-          <w:highlight w:val="yellow"/>
-          <w:lang w:val="en-US"/>
-        </w:rPr>
-        <w:t xml:space="preserve"> </w:t>
+        <w:t xml:space="preserve"> Children 2 </w:t>
       </w:r>
       <w:proofErr w:type="gramStart"/>
       <w:r>
@@ -3826,25 +3757,7 @@
           <w:highlight w:val="yellow"/>
           <w:lang w:val="en-US"/>
         </w:rPr>
-        <w:t xml:space="preserve"> Children </w:t>
-      </w:r>
-      <w:r>
-        <w:rPr>
-          <w:b/>
-          <w:bCs/>
-          <w:highlight w:val="yellow"/>
-          <w:lang w:val="en-US"/>
-        </w:rPr>
-        <w:t>3</w:t>
-      </w:r>
-      <w:r>
-        <w:rPr>
-          <w:b/>
-          <w:bCs/>
-          <w:highlight w:val="yellow"/>
-          <w:lang w:val="en-US"/>
-        </w:rPr>
-        <w:t xml:space="preserve"> </w:t>
+        <w:t xml:space="preserve"> Children 3 </w:t>
       </w:r>
       <w:proofErr w:type="gramStart"/>
       <w:r>
@@ -3928,16 +3841,7 @@
           <w:highlight w:val="yellow"/>
           <w:lang w:val="en-US"/>
         </w:rPr>
-        <w:t xml:space="preserve"> Parent </w:t>
-      </w:r>
-      <w:r>
-        <w:rPr>
-          <w:b/>
-          <w:bCs/>
-          <w:highlight w:val="yellow"/>
-          <w:lang w:val="en-US"/>
-        </w:rPr>
-        <w:t xml:space="preserve">2 </w:t>
+        <w:t xml:space="preserve"> Parent 2 </w:t>
       </w:r>
       <w:proofErr w:type="gramStart"/>
       <w:r>
@@ -4093,25 +3997,7 @@
           <w:highlight w:val="yellow"/>
           <w:lang w:val="en-US"/>
         </w:rPr>
-        <w:t xml:space="preserve"> </w:t>
-      </w:r>
-      <w:r>
-        <w:rPr>
-          <w:b/>
-          <w:bCs/>
-          <w:highlight w:val="yellow"/>
-          <w:lang w:val="en-US"/>
-        </w:rPr>
-        <w:t>Sub-</w:t>
-      </w:r>
-      <w:r>
-        <w:rPr>
-          <w:b/>
-          <w:bCs/>
-          <w:highlight w:val="yellow"/>
-          <w:lang w:val="en-US"/>
-        </w:rPr>
-        <w:t xml:space="preserve">Children 1 </w:t>
+        <w:t xml:space="preserve"> Sub-Children 1 </w:t>
       </w:r>
     </w:p>
     <w:p>
@@ -4172,25 +4058,7 @@
           <w:highlight w:val="yellow"/>
           <w:lang w:val="en-US"/>
         </w:rPr>
-        <w:t xml:space="preserve"> Sub-Children </w:t>
-      </w:r>
-      <w:r>
-        <w:rPr>
-          <w:b/>
-          <w:bCs/>
-          <w:highlight w:val="yellow"/>
-          <w:lang w:val="en-US"/>
-        </w:rPr>
-        <w:t>2</w:t>
-      </w:r>
-      <w:r>
-        <w:rPr>
-          <w:b/>
-          <w:bCs/>
-          <w:highlight w:val="yellow"/>
-          <w:lang w:val="en-US"/>
-        </w:rPr>
-        <w:t xml:space="preserve"> </w:t>
+        <w:t xml:space="preserve"> Sub-Children 2 </w:t>
       </w:r>
     </w:p>
     <w:p>
@@ -4251,25 +4119,7 @@
           <w:highlight w:val="yellow"/>
           <w:lang w:val="en-US"/>
         </w:rPr>
-        <w:t xml:space="preserve"> Children </w:t>
-      </w:r>
-      <w:r>
-        <w:rPr>
-          <w:b/>
-          <w:bCs/>
-          <w:highlight w:val="yellow"/>
-          <w:lang w:val="en-US"/>
-        </w:rPr>
-        <w:t>2</w:t>
-      </w:r>
-      <w:r>
-        <w:rPr>
-          <w:b/>
-          <w:bCs/>
-          <w:highlight w:val="yellow"/>
-          <w:lang w:val="en-US"/>
-        </w:rPr>
-        <w:t xml:space="preserve"> </w:t>
+        <w:t xml:space="preserve"> Children 2 </w:t>
       </w:r>
       <w:r>
         <w:rPr>
@@ -4351,25 +4201,7 @@
           <w:highlight w:val="yellow"/>
           <w:lang w:val="en-US"/>
         </w:rPr>
-        <w:t xml:space="preserve"> Parent</w:t>
-      </w:r>
-      <w:r>
-        <w:rPr>
-          <w:b/>
-          <w:bCs/>
-          <w:highlight w:val="yellow"/>
-          <w:lang w:val="en-US"/>
-        </w:rPr>
-        <w:t xml:space="preserve"> 3</w:t>
-      </w:r>
-      <w:r>
-        <w:rPr>
-          <w:b/>
-          <w:bCs/>
-          <w:highlight w:val="yellow"/>
-          <w:lang w:val="en-US"/>
-        </w:rPr>
-        <w:t xml:space="preserve"> </w:t>
+        <w:t xml:space="preserve"> Parent 3 </w:t>
       </w:r>
       <w:proofErr w:type="gramStart"/>
       <w:r>
@@ -4522,25 +4354,7 @@
           <w:highlight w:val="yellow"/>
           <w:lang w:val="en-US"/>
         </w:rPr>
-        <w:t xml:space="preserve"> Children </w:t>
-      </w:r>
-      <w:r>
-        <w:rPr>
-          <w:b/>
-          <w:bCs/>
-          <w:highlight w:val="yellow"/>
-          <w:lang w:val="en-US"/>
-        </w:rPr>
-        <w:t>2</w:t>
-      </w:r>
-      <w:r>
-        <w:rPr>
-          <w:b/>
-          <w:bCs/>
-          <w:highlight w:val="yellow"/>
-          <w:lang w:val="en-US"/>
-        </w:rPr>
-        <w:t xml:space="preserve"> </w:t>
+        <w:t xml:space="preserve"> Children 2 </w:t>
       </w:r>
       <w:r>
         <w:rPr>
@@ -4616,25 +4430,7 @@
           <w:highlight w:val="yellow"/>
           <w:lang w:val="en-US"/>
         </w:rPr>
-        <w:t xml:space="preserve"> Children </w:t>
-      </w:r>
-      <w:r>
-        <w:rPr>
-          <w:b/>
-          <w:bCs/>
-          <w:highlight w:val="yellow"/>
-          <w:lang w:val="en-US"/>
-        </w:rPr>
-        <w:t>3</w:t>
-      </w:r>
-      <w:r>
-        <w:rPr>
-          <w:b/>
-          <w:bCs/>
-          <w:highlight w:val="yellow"/>
-          <w:lang w:val="en-US"/>
-        </w:rPr>
-        <w:t xml:space="preserve"> </w:t>
+        <w:t xml:space="preserve"> Children 3 </w:t>
       </w:r>
       <w:r>
         <w:rPr>
@@ -5646,109 +5442,110 @@
           <w:szCs w:val="32"/>
           <w:lang w:val="en-US"/>
         </w:rPr>
-        <w:t>Direction</w:t>
-      </w:r>
-      <w:r>
+        <w:t>SIL TEST</w:t>
+      </w:r>
+    </w:p>
+    <w:p>
+      <w:pPr>
+        <w:rPr>
+          <w:lang w:val="en-US"/>
+        </w:rPr>
+      </w:pPr>
+      <w:r>
+        <w:rPr>
+          <w:lang w:val="en-US"/>
+        </w:rPr>
+        <w:tab/>
+      </w:r>
+      <w:r>
+        <w:rPr>
+          <w:highlight w:val="yellow"/>
+          <w:lang w:val="en-US"/>
+        </w:rPr>
+        <w:t>&lt;</w:t>
+      </w:r>
+      <w:proofErr w:type="spellStart"/>
+      <w:r>
+        <w:rPr>
+          <w:highlight w:val="yellow"/>
+          <w:lang w:val="en-US"/>
+        </w:rPr>
+        <w:t>Gerçekleşebilecek</w:t>
+      </w:r>
+      <w:proofErr w:type="spellEnd"/>
+      <w:r>
+        <w:rPr>
+          <w:highlight w:val="yellow"/>
+          <w:lang w:val="en-US"/>
+        </w:rPr>
+        <w:t xml:space="preserve"> test </w:t>
+      </w:r>
+      <w:proofErr w:type="spellStart"/>
+      <w:r>
+        <w:rPr>
+          <w:highlight w:val="yellow"/>
+          <w:lang w:val="en-US"/>
+        </w:rPr>
+        <w:t>senaryo</w:t>
+      </w:r>
+      <w:proofErr w:type="spellEnd"/>
+      <w:r>
+        <w:rPr>
+          <w:highlight w:val="yellow"/>
+          <w:lang w:val="en-US"/>
+        </w:rPr>
+        <w:t xml:space="preserve"> </w:t>
+      </w:r>
+      <w:proofErr w:type="spellStart"/>
+      <w:r>
+        <w:rPr>
+          <w:highlight w:val="yellow"/>
+          <w:lang w:val="en-US"/>
+        </w:rPr>
+        <w:t>açıklaması</w:t>
+      </w:r>
+      <w:proofErr w:type="spellEnd"/>
+      <w:r>
+        <w:rPr>
+          <w:highlight w:val="yellow"/>
+          <w:lang w:val="en-US"/>
+        </w:rPr>
+        <w:t>&gt;</w:t>
+      </w:r>
+      <w:r>
+        <w:rPr>
+          <w:lang w:val="en-US"/>
+        </w:rPr>
+        <w:t xml:space="preserve"> </w:t>
+      </w:r>
+    </w:p>
+    <w:p>
+      <w:pPr>
+        <w:rPr>
+          <w:lang w:val="en-US"/>
+        </w:rPr>
+      </w:pPr>
+    </w:p>
+    <w:p>
+      <w:pPr>
         <w:rPr>
           <w:b/>
           <w:sz w:val="32"/>
           <w:szCs w:val="32"/>
           <w:lang w:val="en-US"/>
         </w:rPr>
-        <w:t xml:space="preserve"> SIL TEST</w:t>
-      </w:r>
-    </w:p>
-    <w:p>
-      <w:pPr>
-        <w:rPr>
-          <w:lang w:val="en-US"/>
-        </w:rPr>
-      </w:pPr>
-      <w:r>
-        <w:rPr>
-          <w:lang w:val="en-US"/>
-        </w:rPr>
-        <w:tab/>
-      </w:r>
-      <w:r>
-        <w:rPr>
-          <w:highlight w:val="yellow"/>
-          <w:lang w:val="en-US"/>
-        </w:rPr>
-        <w:t>&lt;</w:t>
-      </w:r>
-      <w:proofErr w:type="spellStart"/>
-      <w:r>
-        <w:rPr>
-          <w:highlight w:val="yellow"/>
-          <w:lang w:val="en-US"/>
-        </w:rPr>
-        <w:t>Gerçekleşebilecek</w:t>
-      </w:r>
-      <w:proofErr w:type="spellEnd"/>
-      <w:r>
-        <w:rPr>
-          <w:highlight w:val="yellow"/>
-          <w:lang w:val="en-US"/>
-        </w:rPr>
-        <w:t xml:space="preserve"> test </w:t>
-      </w:r>
-      <w:proofErr w:type="spellStart"/>
-      <w:r>
-        <w:rPr>
-          <w:highlight w:val="yellow"/>
-          <w:lang w:val="en-US"/>
-        </w:rPr>
-        <w:t>senaryo</w:t>
-      </w:r>
-      <w:proofErr w:type="spellEnd"/>
-      <w:r>
-        <w:rPr>
-          <w:highlight w:val="yellow"/>
-          <w:lang w:val="en-US"/>
-        </w:rPr>
-        <w:t xml:space="preserve"> </w:t>
-      </w:r>
-      <w:proofErr w:type="spellStart"/>
-      <w:r>
-        <w:rPr>
-          <w:highlight w:val="yellow"/>
-          <w:lang w:val="en-US"/>
-        </w:rPr>
-        <w:t>açıklaması</w:t>
-      </w:r>
-      <w:proofErr w:type="spellEnd"/>
-      <w:r>
-        <w:rPr>
-          <w:highlight w:val="yellow"/>
-          <w:lang w:val="en-US"/>
-        </w:rPr>
-        <w:t>&gt;</w:t>
-      </w:r>
-      <w:r>
-        <w:rPr>
-          <w:lang w:val="en-US"/>
-        </w:rPr>
-        <w:t xml:space="preserve"> </w:t>
-      </w:r>
-    </w:p>
-    <w:p>
-      <w:pPr>
-        <w:rPr>
-          <w:lang w:val="en-US"/>
-        </w:rPr>
-      </w:pPr>
-    </w:p>
-    <w:p>
-      <w:pPr>
+      </w:pPr>
+      <w:proofErr w:type="spellStart"/>
+      <w:r>
         <w:rPr>
           <w:b/>
           <w:sz w:val="32"/>
           <w:szCs w:val="32"/>
           <w:lang w:val="en-US"/>
         </w:rPr>
-      </w:pPr>
-      <w:proofErr w:type="spellStart"/>
+        <w:t>Senaryo</w:t>
+      </w:r>
+      <w:proofErr w:type="spellEnd"/>
       <w:r>
         <w:rPr>
           <w:b/>
@@ -5756,9 +5553,8 @@
           <w:szCs w:val="32"/>
           <w:lang w:val="en-US"/>
         </w:rPr>
-        <w:t>Senaryo</w:t>
-      </w:r>
-      <w:proofErr w:type="spellEnd"/>
+        <w:t xml:space="preserve"> </w:t>
+      </w:r>
       <w:r>
         <w:rPr>
           <w:b/>
@@ -5766,7 +5562,7 @@
           <w:szCs w:val="32"/>
           <w:lang w:val="en-US"/>
         </w:rPr>
-        <w:t xml:space="preserve"> </w:t>
+        <w:t xml:space="preserve">B: </w:t>
       </w:r>
       <w:r>
         <w:rPr>
@@ -5775,25 +5571,7 @@
           <w:szCs w:val="32"/>
           <w:lang w:val="en-US"/>
         </w:rPr>
-        <w:t xml:space="preserve">B: </w:t>
-      </w:r>
-      <w:r>
-        <w:rPr>
-          <w:b/>
-          <w:sz w:val="32"/>
-          <w:szCs w:val="32"/>
-          <w:lang w:val="en-US"/>
-        </w:rPr>
-        <w:t>Brake</w:t>
-      </w:r>
-      <w:r>
-        <w:rPr>
-          <w:b/>
-          <w:sz w:val="32"/>
-          <w:szCs w:val="32"/>
-          <w:lang w:val="en-US"/>
-        </w:rPr>
-        <w:t xml:space="preserve"> SIL TEST</w:t>
+        <w:t>SIL TEST</w:t>
       </w:r>
     </w:p>
     <w:p>
@@ -6512,15 +6290,7 @@
           <w:highlight w:val="yellow"/>
           <w:lang w:val="en-US"/>
         </w:rPr>
-        <w:t>.</w:t>
-      </w:r>
-      <w:r>
-        <w:rPr>
-          <w:rStyle w:val="Balk3Char"/>
-          <w:highlight w:val="yellow"/>
-          <w:lang w:val="en-US"/>
-        </w:rPr>
-        <w:t>&gt;</w:t>
+        <w:t>.&gt;</w:t>
       </w:r>
     </w:p>
     <w:p>

</xml_diff>